<commit_message>
corrected center to centre
</commit_message>
<xml_diff>
--- a/fenicng.docx
+++ b/fenicng.docx
@@ -67,23 +67,7 @@
             <w14:round/>
           </w14:textOutline>
         </w:rPr>
-        <w:t xml:space="preserve"> </w:t>
-      </w:r>
-      <w:r>
-        <w:rPr>
-          <w:color w:val="000000" w:themeColor="text1"/>
-          <w14:shadow w14:blurRad="38100" w14:dist="19050" w14:dir="2700000" w14:sx="100000" w14:sy="100000" w14:kx="0" w14:ky="0" w14:algn="tl">
-            <w14:schemeClr w14:val="dk1">
-              <w14:alpha w14:val="60000"/>
-            </w14:schemeClr>
-          </w14:shadow>
-          <w14:textOutline w14:w="0" w14:cap="flat" w14:cmpd="sng" w14:algn="ctr">
-            <w14:noFill/>
-            <w14:prstDash w14:val="solid"/>
-            <w14:round/>
-          </w14:textOutline>
-        </w:rPr>
-        <w:t>MY FENCING TRAINING</w:t>
+        <w:t xml:space="preserve"> MY FENCING TRAINING</w:t>
       </w:r>
     </w:p>
     <w:p>
@@ -142,11 +126,6 @@
       </w:r>
     </w:p>
     <w:p>
-      <w:pPr>
-        <w:rPr>
-          <w:lang w:val="ru-RU"/>
-        </w:rPr>
-      </w:pPr>
       <w:r>
         <w:rPr>
           <w:lang w:val="ru-RU"/>
@@ -210,7 +189,6 @@
       <w:pPr>
         <w:rPr>
           <w:color w:val="000000" w:themeColor="text1"/>
-          <w:lang w:val="ru-RU"/>
           <w14:shadow w14:blurRad="38100" w14:dist="19050" w14:dir="2700000" w14:sx="100000" w14:sy="100000" w14:kx="0" w14:ky="0" w14:algn="tl">
             <w14:schemeClr w14:val="dk1">
               <w14:alpha w14:val="60000"/>
@@ -228,7 +206,6 @@
       <w:pPr>
         <w:rPr>
           <w:color w:val="000000" w:themeColor="text1"/>
-          <w:lang w:val="ru-RU"/>
           <w14:shadow w14:blurRad="38100" w14:dist="19050" w14:dir="2700000" w14:sx="100000" w14:sy="100000" w14:kx="0" w14:ky="0" w14:algn="tl">
             <w14:schemeClr w14:val="dk1">
               <w14:alpha w14:val="60000"/>
@@ -246,7 +223,6 @@
       <w:pPr>
         <w:rPr>
           <w:color w:val="000000" w:themeColor="text1"/>
-          <w:lang w:val="ru-RU"/>
           <w14:shadow w14:blurRad="38100" w14:dist="19050" w14:dir="2700000" w14:sx="100000" w14:sy="100000" w14:kx="0" w14:ky="0" w14:algn="tl">
             <w14:schemeClr w14:val="dk1">
               <w14:alpha w14:val="60000"/>
@@ -262,73 +238,75 @@
     </w:p>
     <w:p>
       <w:r>
-        <w:t>I go fencing three times a week. I study at the Children’s Palace in the center of the city.</w:t>
-      </w:r>
-      <w:r>
-        <w:t xml:space="preserve"> </w:t>
-      </w:r>
-    </w:p>
-    <w:p>
-      <w:r>
-        <w:t>When I co</w:t>
-      </w:r>
-      <w:r>
-        <w:t xml:space="preserve">me to the training </w:t>
-      </w:r>
-      <w:r>
-        <w:t>me and a guys</w:t>
-      </w:r>
-      <w:r>
-        <w:t xml:space="preserve"> g</w:t>
-      </w:r>
-      <w:r>
-        <w:t>et</w:t>
-      </w:r>
-      <w:r>
-        <w:t xml:space="preserve"> changed</w:t>
-      </w:r>
-      <w:r>
-        <w:t xml:space="preserve">, </w:t>
-      </w:r>
-      <w:r>
-        <w:t xml:space="preserve">wait for the trainer, </w:t>
-      </w:r>
-      <w:r>
-        <w:t>t</w:t>
-      </w:r>
-      <w:r>
-        <w:t>hen we do run.</w:t>
-      </w:r>
-      <w:r>
-        <w:t xml:space="preserve"> </w:t>
-      </w:r>
-      <w:r>
-        <w:t xml:space="preserve">After our run we warm up, then start fencing exercises like moving forward and back, standing in fencing stance. </w:t>
-      </w:r>
-    </w:p>
-    <w:p>
-      <w:r>
-        <w:t xml:space="preserve">After fencing </w:t>
-      </w:r>
-      <w:proofErr w:type="gramStart"/>
-      <w:r>
-        <w:t>exercises</w:t>
-      </w:r>
-      <w:proofErr w:type="gramEnd"/>
-      <w:r>
-        <w:t xml:space="preserve"> we do physical training and play sports rest of the</w:t>
-      </w:r>
-      <w:r>
-        <w:t xml:space="preserve"> </w:t>
-      </w:r>
-      <w:r>
-        <w:t>out time. Full training takes about an hour and a half, but next year it will take two hours and a quarter.</w:t>
-      </w:r>
-    </w:p>
-    <w:p>
+        <w:t xml:space="preserve">I go fencing three times a week. I study at the Children’s Palace in the </w:t>
+      </w:r>
+      <w:r>
+        <w:t>city centre.</w:t>
+      </w:r>
       <w:bookmarkStart w:id="1" w:name="_GoBack"/>
       <w:bookmarkEnd w:id="1"/>
     </w:p>
+    <w:p>
+      <w:r>
+        <w:t>When I co</w:t>
+      </w:r>
+      <w:r>
+        <w:t xml:space="preserve">me to the training </w:t>
+      </w:r>
+      <w:r>
+        <w:t xml:space="preserve">me and a </w:t>
+      </w:r>
+      <w:proofErr w:type="gramStart"/>
+      <w:r>
+        <w:t>guys</w:t>
+      </w:r>
+      <w:proofErr w:type="gramEnd"/>
+      <w:r>
+        <w:t xml:space="preserve"> g</w:t>
+      </w:r>
+      <w:r>
+        <w:t>et</w:t>
+      </w:r>
+      <w:r>
+        <w:t xml:space="preserve"> changed</w:t>
+      </w:r>
+      <w:r>
+        <w:t xml:space="preserve">, </w:t>
+      </w:r>
+      <w:r>
+        <w:t xml:space="preserve">wait for the trainer, </w:t>
+      </w:r>
+      <w:r>
+        <w:t>t</w:t>
+      </w:r>
+      <w:r>
+        <w:t>hen we do run.</w:t>
+      </w:r>
+      <w:r>
+        <w:t xml:space="preserve"> </w:t>
+      </w:r>
+      <w:r>
+        <w:t xml:space="preserve">After our run we warm up, then start fencing exercises like moving forward and back, standing in fencing stance. </w:t>
+      </w:r>
+    </w:p>
+    <w:p>
+      <w:r>
+        <w:t xml:space="preserve">After fencing </w:t>
+      </w:r>
+      <w:r>
+        <w:t>exercises,</w:t>
+      </w:r>
+      <w:r>
+        <w:t xml:space="preserve"> we do physical training and play sports rest of the</w:t>
+      </w:r>
+      <w:r>
+        <w:t xml:space="preserve"> </w:t>
+      </w:r>
+      <w:r>
+        <w:t>out time. Full training takes about an hour and a half, but next year it will take two hours and a quarter.</w:t>
+      </w:r>
+    </w:p>
+    <w:p/>
     <w:sectPr>
       <w:pgSz w:w="12240" w:h="15840"/>
       <w:pgMar w:top="1134" w:right="850" w:bottom="1134" w:left="1701" w:header="708" w:footer="708" w:gutter="0"/>
@@ -740,6 +718,7 @@
   <w:style w:type="character" w:default="1" w:styleId="DefaultParagraphFont">
     <w:name w:val="Default Paragraph Font"/>
     <w:uiPriority w:val="1"/>
+    <w:semiHidden/>
     <w:unhideWhenUsed/>
   </w:style>
   <w:style w:type="table" w:default="1" w:styleId="TableNormal">

</xml_diff>